<commit_message>
changes to how to use github
</commit_message>
<xml_diff>
--- a/1_Templated Entries/Amy/Using Git.docx
+++ b/1_Templated Entries/Amy/Using Git.docx
@@ -22,52 +22,156 @@
     <w:p/>
     <w:p>
       <w:r>
-        <w:t>2. type “git status” to check the status of the repo</w:t>
-      </w:r>
-    </w:p>
-    <w:p/>
-    <w:p>
-      <w:r>
-        <w:t>3. type “git pull” to pull changes made by others to the repo</w:t>
-      </w:r>
-    </w:p>
-    <w:p/>
-    <w:p>
-      <w:r>
-        <w:t>4. type “git add” then drag the file you’ve change into Terminal, so it reads: git add Users/…</w:t>
-      </w:r>
-    </w:p>
-    <w:p/>
-    <w:p>
-      <w:r>
-        <w:t>5. Do this for each file you’ve changed</w:t>
-      </w:r>
-    </w:p>
-    <w:p/>
-    <w:p>
-      <w:r>
-        <w:t>6. type git commit –m “[name of commit]” to create the commit for these edited files. For example: git commit –m “today’s changes”</w:t>
-      </w:r>
-    </w:p>
-    <w:p/>
-    <w:p>
-      <w:r>
-        <w:t>7. type “git push origin master” to push this commit to the repository.</w:t>
-      </w:r>
-    </w:p>
-    <w:p/>
-    <w:p>
-      <w:r>
-        <w:t>8. Enter your login credentials</w:t>
-      </w:r>
-    </w:p>
+        <w:t>2. type “</w:t>
+      </w:r>
+      <w:proofErr w:type="spellStart"/>
+      <w:r>
+        <w:t>git</w:t>
+      </w:r>
+      <w:proofErr w:type="spellEnd"/>
+      <w:r>
+        <w:t xml:space="preserve"> </w:t>
+      </w:r>
+      <w:proofErr w:type="spellStart"/>
+      <w:r>
+        <w:t>init</w:t>
+      </w:r>
+      <w:proofErr w:type="spellEnd"/>
+      <w:r>
+        <w:t>”</w:t>
+      </w:r>
+      <w:r>
+        <w:t xml:space="preserve"> to start </w:t>
+      </w:r>
+      <w:proofErr w:type="spellStart"/>
+      <w:r>
+        <w:t>github</w:t>
+      </w:r>
+      <w:proofErr w:type="spellEnd"/>
+    </w:p>
+    <w:p/>
+    <w:p>
+      <w:r>
+        <w:t>3. type “</w:t>
+      </w:r>
+      <w:proofErr w:type="spellStart"/>
+      <w:r>
+        <w:t>git</w:t>
+      </w:r>
+      <w:proofErr w:type="spellEnd"/>
+      <w:r>
+        <w:t xml:space="preserve"> pull” to pull changes made by others to the repo</w:t>
+      </w:r>
+    </w:p>
+    <w:p/>
+    <w:p>
+      <w:r>
+        <w:t xml:space="preserve">once you’ve done what you want to do locally then </w:t>
+      </w:r>
+    </w:p>
+    <w:p/>
+    <w:p>
+      <w:r>
+        <w:t>4. type “</w:t>
+      </w:r>
+      <w:proofErr w:type="spellStart"/>
+      <w:r>
+        <w:t>git</w:t>
+      </w:r>
+      <w:proofErr w:type="spellEnd"/>
+      <w:r>
+        <w:t xml:space="preserve"> add</w:t>
+      </w:r>
+      <w:r>
+        <w:t xml:space="preserve"> .</w:t>
+      </w:r>
+      <w:r>
+        <w:t xml:space="preserve">” </w:t>
+      </w:r>
+    </w:p>
+    <w:p/>
+    <w:p>
+      <w:r>
+        <w:t xml:space="preserve">5. type </w:t>
+      </w:r>
+      <w:r>
+        <w:t>“</w:t>
+      </w:r>
+      <w:proofErr w:type="spellStart"/>
+      <w:r>
+        <w:t>git</w:t>
+      </w:r>
+      <w:proofErr w:type="spellEnd"/>
+      <w:r>
+        <w:t xml:space="preserve"> commit </w:t>
+      </w:r>
+      <w:r>
+        <w:t xml:space="preserve">–a </w:t>
+      </w:r>
+      <w:r>
+        <w:t xml:space="preserve">–m “[name of commit]” to create the commit for these edited files. For example: </w:t>
+      </w:r>
+      <w:proofErr w:type="spellStart"/>
+      <w:r>
+        <w:t>git</w:t>
+      </w:r>
+      <w:proofErr w:type="spellEnd"/>
+      <w:r>
+        <w:t xml:space="preserve"> commit </w:t>
+      </w:r>
+      <w:r>
+        <w:t xml:space="preserve">–a </w:t>
+      </w:r>
+      <w:r>
+        <w:t>–m “today’s changes”</w:t>
+      </w:r>
+    </w:p>
+    <w:p/>
+    <w:p>
+      <w:r>
+        <w:t>7. type “</w:t>
+      </w:r>
+      <w:proofErr w:type="spellStart"/>
+      <w:r>
+        <w:t>git</w:t>
+      </w:r>
+      <w:proofErr w:type="spellEnd"/>
+      <w:r>
+        <w:t xml:space="preserve"> push origin master” to push this commit to the repository.</w:t>
+      </w:r>
+    </w:p>
+    <w:p/>
+    <w:p>
+      <w:r>
+        <w:t xml:space="preserve">8. </w:t>
+      </w:r>
+      <w:r>
+        <w:t>type “</w:t>
+      </w:r>
+      <w:proofErr w:type="spellStart"/>
+      <w:r>
+        <w:t>git</w:t>
+      </w:r>
+      <w:proofErr w:type="spellEnd"/>
+      <w:r>
+        <w:t xml:space="preserve"> status” – should say “your repository is up to date” or something like that</w:t>
+      </w:r>
+    </w:p>
+    <w:p/>
+    <w:p>
+      <w:r>
+        <w:t xml:space="preserve">9. </w:t>
+      </w:r>
+      <w:r>
+        <w:t>type “logout” or “exit”</w:t>
+      </w:r>
+    </w:p>
+    <w:p/>
     <w:p>
       <w:bookmarkStart w:id="0" w:name="_GoBack"/>
       <w:bookmarkEnd w:id="0"/>
-    </w:p>
-    <w:p>
-      <w:r>
-        <w:t>9. All done!</w:t>
+      <w:r>
+        <w:t>All done!</w:t>
       </w:r>
     </w:p>
     <w:sectPr>

</xml_diff>